<commit_message>
i have add some modification
</commit_message>
<xml_diff>
--- a/docs/diagrams/uc/2-continue-with-google.docx
+++ b/docs/diagrams/uc/2-continue-with-google.docx
@@ -686,19 +686,7 @@
               <w:rPr>
                 <w:color w:val="FF0000"/>
               </w:rPr>
-              <w:t xml:space="preserve">   </w:t>
-            </w:r>
-            <w:r>
-              <w:rPr>
-                <w:color w:val="FF0000"/>
-              </w:rPr>
-              <w:t>System</w:t>
-            </w:r>
-            <w:r>
-              <w:rPr>
-                <w:color w:val="FF0000"/>
-              </w:rPr>
-              <w:t xml:space="preserve">                                     </w:t>
+              <w:t xml:space="preserve">   System                                     </w:t>
             </w:r>
             <w:r>
               <w:rPr>
@@ -1361,13 +1349,11 @@
               <w:spacing w:before="120" w:after="120"/>
               <w:rPr>
                 <w:color w:val="FF0000"/>
-                <w:lang/>
-              </w:rPr>
-            </w:pPr>
-            <w:r>
-              <w:rPr>
-                <w:color w:val="FF0000"/>
-                <w:lang/>
+              </w:rPr>
+            </w:pPr>
+            <w:r>
+              <w:rPr>
+                <w:color w:val="FF0000"/>
               </w:rPr>
               <w:t xml:space="preserve">Invalid </w:t>
             </w:r>
@@ -1388,7 +1374,6 @@
               <w:spacing w:before="120" w:after="120"/>
               <w:rPr>
                 <w:color w:val="FF0000"/>
-                <w:lang/>
               </w:rPr>
             </w:pPr>
             <w:r>
@@ -1477,6 +1462,26 @@
                 <w:color w:val="FF0000"/>
               </w:rPr>
               <w:t>A request sent to Google for user authentication</w:t>
+            </w:r>
+            <w:r>
+              <w:rPr>
+                <w:color w:val="FF0000"/>
+              </w:rPr>
+              <w:t xml:space="preserve"> and get JWT and sent it to the system, while the system will generate </w:t>
+            </w:r>
+            <w:proofErr w:type="spellStart"/>
+            <w:r>
+              <w:rPr>
+                <w:color w:val="FF0000"/>
+              </w:rPr>
+              <w:t>a</w:t>
+            </w:r>
+            <w:proofErr w:type="spellEnd"/>
+            <w:r>
+              <w:rPr>
+                <w:color w:val="FF0000"/>
+              </w:rPr>
+              <w:t xml:space="preserve"> our JWT .</w:t>
             </w:r>
           </w:p>
           <w:p>
@@ -2823,6 +2828,7 @@
   <w:style w:type="character" w:default="1" w:styleId="DefaultParagraphFont">
     <w:name w:val="Default Paragraph Font"/>
     <w:uiPriority w:val="1"/>
+    <w:semiHidden/>
     <w:unhideWhenUsed/>
   </w:style>
   <w:style w:type="table" w:default="1" w:styleId="TableNormal">

</xml_diff>